<commit_message>
Revert "Get shortest path"
This reverts commit 607c6eb170590ae464f078657d32c6889c1d02cd.
</commit_message>
<xml_diff>
--- a/Project_Contract/TA_Tog_project_idea.docx
+++ b/Project_Contract/TA_Tog_project_idea.docx
@@ -536,40 +536,6 @@
     </w:p>
     <w:p>
       <w:r>
-        <w:t xml:space="preserve">Bv. het zal een txt bestand inlezen, </w:t>
-      </w:r>
-      <w:r>
-        <w:t xml:space="preserve">deze txt bestand </w:t>
-      </w:r>
-      <w:r>
-        <w:t xml:space="preserve">zal </w:t>
-      </w:r>
-      <w:r>
-        <w:t xml:space="preserve">bijvoorbeeld als </w:t>
-      </w:r>
-      <w:r>
-        <w:t>volgt uitzien “wasswa…”</w:t>
-      </w:r>
-      <w:r>
-        <w:t>. Hierdoor zou het weten dat het na een “up movement” een “left movement”</w:t>
-      </w:r>
-      <w:r>
-        <w:t xml:space="preserve"> zou kunnen doen, of na een “left movement” een “</w:t>
-      </w:r>
-      <w:r>
-        <w:t xml:space="preserve">down movement” kan doen. </w:t>
-      </w:r>
-    </w:p>
-    <w:p>
-      <w:r>
-        <w:t>Hoe langer de string zal zijn, hoe beter zijn acuratie gaat worden</w:t>
-      </w:r>
-      <w:r>
-        <w:t>, om te kiezen welke movement te doen na een bepaalde beweging.</w:t>
-      </w:r>
-    </w:p>
-    <w:p>
-      <w:r>
         <w:t>Het zal een MCMC structuur hebben en zal de random walk algoritme erop toepassen.</w:t>
       </w:r>
     </w:p>
@@ -597,7 +563,7 @@
         <w:t xml:space="preserve">Categorie: </w:t>
       </w:r>
       <w:r>
-        <w:t>Goud</w:t>
+        <w:t>Platina</w:t>
       </w:r>
     </w:p>
     <w:p>

</xml_diff>